<commit_message>
Major changes in my website
</commit_message>
<xml_diff>
--- a/downloadables/Emmanuel's Resume.docx
+++ b/downloadables/Emmanuel's Resume.docx
@@ -201,16 +201,14 @@
         </w:rPr>
         <w:t xml:space="preserve">B.S.E </w:t>
       </w:r>
-      <w:proofErr w:type="gramStart"/>
-      <w:r>
-        <w:rPr>
-          <w:rFonts w:ascii="Times New Roman" w:eastAsia="Times New Roman" w:hAnsi="Times New Roman" w:cs="Times New Roman"/>
-          <w:sz w:val="18"/>
-          <w:szCs w:val="18"/>
-        </w:rPr>
-        <w:t>in  Chemical</w:t>
-      </w:r>
-      <w:proofErr w:type="gramEnd"/>
+      <w:r>
+        <w:rPr>
+          <w:rFonts w:ascii="Times New Roman" w:eastAsia="Times New Roman" w:hAnsi="Times New Roman" w:cs="Times New Roman"/>
+          <w:sz w:val="18"/>
+          <w:szCs w:val="18"/>
+        </w:rPr>
+        <w:t>in Chemical</w:t>
+      </w:r>
       <w:r>
         <w:rPr>
           <w:rFonts w:ascii="Times New Roman" w:eastAsia="Times New Roman" w:hAnsi="Times New Roman" w:cs="Times New Roman"/>
@@ -286,25 +284,23 @@
           <w:sz w:val="18"/>
           <w:szCs w:val="18"/>
         </w:rPr>
-        <w:t xml:space="preserve">Organic </w:t>
-      </w:r>
-      <w:proofErr w:type="gramStart"/>
-      <w:r>
-        <w:rPr>
-          <w:rFonts w:ascii="Times New Roman" w:eastAsia="Times New Roman" w:hAnsi="Times New Roman" w:cs="Times New Roman"/>
-          <w:sz w:val="18"/>
-          <w:szCs w:val="18"/>
-        </w:rPr>
-        <w:t>Chemistry ,Engineering</w:t>
-      </w:r>
-      <w:proofErr w:type="gramEnd"/>
-      <w:r>
-        <w:rPr>
-          <w:rFonts w:ascii="Times New Roman" w:eastAsia="Times New Roman" w:hAnsi="Times New Roman" w:cs="Times New Roman"/>
-          <w:sz w:val="18"/>
-          <w:szCs w:val="18"/>
-        </w:rPr>
-        <w:t xml:space="preserve"> Economics, Mechanical Drawing, Strength of Materials, Statistics with ANOVA</w:t>
+        <w:t>Organic Chemistry,</w:t>
+      </w:r>
+      <w:r>
+        <w:rPr>
+          <w:rFonts w:ascii="Times New Roman" w:eastAsia="Times New Roman" w:hAnsi="Times New Roman" w:cs="Times New Roman"/>
+          <w:sz w:val="18"/>
+          <w:szCs w:val="18"/>
+        </w:rPr>
+        <w:t xml:space="preserve"> </w:t>
+      </w:r>
+      <w:r>
+        <w:rPr>
+          <w:rFonts w:ascii="Times New Roman" w:eastAsia="Times New Roman" w:hAnsi="Times New Roman" w:cs="Times New Roman"/>
+          <w:sz w:val="18"/>
+          <w:szCs w:val="18"/>
+        </w:rPr>
+        <w:t>Engineering Economics, Mechanical Drawing, Strength of Materials, Statistics with ANOVA</w:t>
       </w:r>
     </w:p>
     <w:p>
@@ -406,15 +402,23 @@
           <w:sz w:val="18"/>
           <w:szCs w:val="18"/>
         </w:rPr>
-        <w:t>Research, User</w:t>
-      </w:r>
-      <w:r>
-        <w:rPr>
-          <w:rFonts w:ascii="Times New Roman" w:eastAsia="Times New Roman" w:hAnsi="Times New Roman" w:cs="Times New Roman"/>
-          <w:sz w:val="18"/>
-          <w:szCs w:val="18"/>
-        </w:rPr>
-        <w:t xml:space="preserve"> centric </w:t>
+        <w:t xml:space="preserve">Research, </w:t>
+      </w:r>
+      <w:r>
+        <w:rPr>
+          <w:rFonts w:ascii="Times New Roman" w:eastAsia="Times New Roman" w:hAnsi="Times New Roman" w:cs="Times New Roman"/>
+          <w:sz w:val="18"/>
+          <w:szCs w:val="18"/>
+        </w:rPr>
+        <w:t>User-centric</w:t>
+      </w:r>
+      <w:r>
+        <w:rPr>
+          <w:rFonts w:ascii="Times New Roman" w:eastAsia="Times New Roman" w:hAnsi="Times New Roman" w:cs="Times New Roman"/>
+          <w:sz w:val="18"/>
+          <w:szCs w:val="18"/>
+        </w:rPr>
+        <w:t xml:space="preserve"> </w:t>
       </w:r>
       <w:r>
         <w:rPr>
@@ -452,18 +456,8 @@
           <w:sz w:val="18"/>
           <w:szCs w:val="18"/>
         </w:rPr>
-        <w:t xml:space="preserve">Basics of Design, Emotional </w:t>
-      </w:r>
-      <w:proofErr w:type="gramStart"/>
-      <w:r>
-        <w:rPr>
-          <w:rFonts w:ascii="Times New Roman" w:eastAsia="Times New Roman" w:hAnsi="Times New Roman" w:cs="Times New Roman"/>
-          <w:sz w:val="18"/>
-          <w:szCs w:val="18"/>
-        </w:rPr>
-        <w:t>design(</w:t>
-      </w:r>
-      <w:proofErr w:type="gramEnd"/>
+        <w:t>Basics of Design, Emotional design(</w:t>
+      </w:r>
       <w:r>
         <w:rPr>
           <w:rFonts w:ascii="Times New Roman" w:eastAsia="Times New Roman" w:hAnsi="Times New Roman" w:cs="Times New Roman"/>
@@ -926,6 +920,64 @@
           <w:sz w:val="18"/>
           <w:szCs w:val="18"/>
         </w:rPr>
+        <w:t xml:space="preserve">KPMG </w:t>
+      </w:r>
+      <w:r>
+        <w:rPr>
+          <w:rFonts w:ascii="Times New Roman" w:eastAsia="Times New Roman" w:hAnsi="Times New Roman" w:cs="Times New Roman"/>
+          <w:b/>
+          <w:sz w:val="18"/>
+          <w:szCs w:val="18"/>
+        </w:rPr>
+        <w:t>Data Analytics Consulting Virtual Internship</w:t>
+      </w:r>
+      <w:r>
+        <w:rPr>
+          <w:rFonts w:ascii="Times New Roman" w:eastAsia="Times New Roman" w:hAnsi="Times New Roman" w:cs="Times New Roman"/>
+          <w:b/>
+          <w:sz w:val="18"/>
+          <w:szCs w:val="18"/>
+        </w:rPr>
+        <w:t xml:space="preserve"> – </w:t>
+      </w:r>
+      <w:r>
+        <w:rPr>
+          <w:rFonts w:ascii="Times New Roman" w:eastAsia="Times New Roman" w:hAnsi="Times New Roman" w:cs="Times New Roman"/>
+          <w:sz w:val="18"/>
+          <w:szCs w:val="18"/>
+        </w:rPr>
+        <w:t xml:space="preserve">Certificate of participation and </w:t>
+      </w:r>
+      <w:proofErr w:type="gramStart"/>
+      <w:r>
+        <w:rPr>
+          <w:rFonts w:ascii="Times New Roman" w:eastAsia="Times New Roman" w:hAnsi="Times New Roman" w:cs="Times New Roman"/>
+          <w:sz w:val="18"/>
+          <w:szCs w:val="18"/>
+        </w:rPr>
+        <w:t>completion</w:t>
+      </w:r>
+      <w:proofErr w:type="gramEnd"/>
+    </w:p>
+    <w:p>
+      <w:pPr>
+        <w:numPr>
+          <w:ilvl w:val="0"/>
+          <w:numId w:val="5"/>
+        </w:numPr>
+        <w:rPr>
+          <w:rFonts w:ascii="Times New Roman" w:eastAsia="Times New Roman" w:hAnsi="Times New Roman" w:cs="Times New Roman"/>
+          <w:sz w:val="18"/>
+          <w:szCs w:val="18"/>
+        </w:rPr>
+      </w:pPr>
+      <w:r>
+        <w:rPr>
+          <w:rFonts w:ascii="Times New Roman" w:eastAsia="Times New Roman" w:hAnsi="Times New Roman" w:cs="Times New Roman"/>
+          <w:b/>
+          <w:sz w:val="18"/>
+          <w:szCs w:val="18"/>
+        </w:rPr>
         <w:t>Microsoft Associate Data Analyst in Power BI –</w:t>
       </w:r>
       <w:r>
@@ -1447,17 +1499,7 @@
                 <w:sz w:val="18"/>
                 <w:szCs w:val="18"/>
               </w:rPr>
-              <w:t xml:space="preserve">Data </w:t>
-            </w:r>
-            <w:proofErr w:type="gramStart"/>
-            <w:r>
-              <w:rPr>
-                <w:rFonts w:ascii="Times New Roman" w:eastAsia="Times New Roman" w:hAnsi="Times New Roman" w:cs="Times New Roman"/>
-                <w:b/>
-                <w:sz w:val="18"/>
-                <w:szCs w:val="18"/>
-              </w:rPr>
-              <w:t>Analyst</w:t>
+              <w:t>Data Analyst</w:t>
             </w:r>
             <w:r>
               <w:rPr>
@@ -1467,7 +1509,6 @@
               </w:rPr>
               <w:t>(</w:t>
             </w:r>
-            <w:proofErr w:type="gramEnd"/>
             <w:r>
               <w:rPr>
                 <w:rFonts w:ascii="Times New Roman" w:eastAsia="Times New Roman" w:hAnsi="Times New Roman" w:cs="Times New Roman"/>
@@ -1858,6 +1899,7 @@
           <w:sz w:val="18"/>
           <w:szCs w:val="18"/>
         </w:rPr>
+        <w:lastRenderedPageBreak/>
         <w:t xml:space="preserve">Worked on data entry from hard </w:t>
       </w:r>
       <w:proofErr w:type="gramStart"/>
@@ -1928,7 +1970,6 @@
           <w:sz w:val="18"/>
           <w:szCs w:val="18"/>
         </w:rPr>
-        <w:lastRenderedPageBreak/>
         <w:t xml:space="preserve">I make use of Microsoft </w:t>
       </w:r>
       <w:proofErr w:type="spellStart"/>
@@ -2596,61 +2637,154 @@
           <w:sz w:val="18"/>
           <w:szCs w:val="18"/>
         </w:rPr>
-        <w:t xml:space="preserve"> purification and help with mechanical reset of generator.</w:t>
-      </w:r>
-    </w:p>
-    <w:p>
-      <w:pPr>
-        <w:rPr>
-          <w:rFonts w:ascii="Times New Roman" w:eastAsia="Times New Roman" w:hAnsi="Times New Roman" w:cs="Times New Roman"/>
-          <w:sz w:val="18"/>
-          <w:szCs w:val="18"/>
-        </w:rPr>
-      </w:pPr>
-    </w:p>
-    <w:p>
-      <w:pPr>
-        <w:rPr>
-          <w:rFonts w:ascii="Times New Roman" w:eastAsia="Times New Roman" w:hAnsi="Times New Roman" w:cs="Times New Roman"/>
-          <w:sz w:val="18"/>
-          <w:szCs w:val="18"/>
-        </w:rPr>
-      </w:pPr>
-    </w:p>
-    <w:p>
-      <w:pPr>
-        <w:widowControl w:val="0"/>
-        <w:spacing w:line="120" w:lineRule="auto"/>
-        <w:rPr>
-          <w:rFonts w:ascii="Times New Roman" w:eastAsia="Times New Roman" w:hAnsi="Times New Roman" w:cs="Times New Roman"/>
-          <w:b/>
-          <w:sz w:val="18"/>
-          <w:szCs w:val="18"/>
-        </w:rPr>
-      </w:pPr>
-      <w:r>
-        <w:rPr>
-          <w:rFonts w:ascii="Times New Roman" w:eastAsia="Times New Roman" w:hAnsi="Times New Roman" w:cs="Times New Roman"/>
-          <w:b/>
-          <w:sz w:val="18"/>
-          <w:szCs w:val="18"/>
-        </w:rPr>
-        <w:t xml:space="preserve"> TECHNICAL EXPERIENCE (personal projects</w:t>
-      </w:r>
-      <w:r>
-        <w:rPr>
-          <w:rFonts w:ascii="Times New Roman" w:eastAsia="Times New Roman" w:hAnsi="Times New Roman" w:cs="Times New Roman"/>
-          <w:b/>
-          <w:sz w:val="18"/>
-          <w:szCs w:val="18"/>
-        </w:rPr>
-        <w:t>)</w:t>
-      </w:r>
-      <w:r>
-        <w:pict w14:anchorId="59C24EDD">
-          <v:rect id="_x0000_i1025" style="width:0;height:1.5pt" o:hralign="center" o:hrstd="t" o:hr="t" fillcolor="#a0a0a0" stroked="f"/>
-        </w:pict>
-      </w:r>
+        <w:t xml:space="preserve"> </w:t>
+      </w:r>
+      <w:proofErr w:type="gramStart"/>
+      <w:r>
+        <w:rPr>
+          <w:rFonts w:ascii="Times New Roman" w:eastAsia="Times New Roman" w:hAnsi="Times New Roman" w:cs="Times New Roman"/>
+          <w:sz w:val="18"/>
+          <w:szCs w:val="18"/>
+        </w:rPr>
+        <w:t>purification</w:t>
+      </w:r>
+      <w:proofErr w:type="gramEnd"/>
+      <w:r>
+        <w:rPr>
+          <w:rFonts w:ascii="Times New Roman" w:eastAsia="Times New Roman" w:hAnsi="Times New Roman" w:cs="Times New Roman"/>
+          <w:sz w:val="18"/>
+          <w:szCs w:val="18"/>
+        </w:rPr>
+        <w:t xml:space="preserve"> and help with mechanical reset of generator.</w:t>
+      </w:r>
+    </w:p>
+    <w:p>
+      <w:pPr>
+        <w:spacing w:line="240" w:lineRule="auto"/>
+        <w:rPr>
+          <w:rFonts w:ascii="Times New Roman" w:eastAsia="Times New Roman" w:hAnsi="Times New Roman" w:cs="Times New Roman"/>
+          <w:sz w:val="16"/>
+          <w:szCs w:val="16"/>
+        </w:rPr>
+      </w:pPr>
+    </w:p>
+    <w:p>
+      <w:pPr>
+        <w:spacing w:line="240" w:lineRule="auto"/>
+        <w:rPr>
+          <w:rFonts w:ascii="Times New Roman" w:eastAsia="Times New Roman" w:hAnsi="Times New Roman" w:cs="Times New Roman"/>
+          <w:sz w:val="16"/>
+          <w:szCs w:val="16"/>
+        </w:rPr>
+      </w:pPr>
+    </w:p>
+    <w:p>
+      <w:pPr>
+        <w:rPr>
+          <w:rFonts w:ascii="Times New Roman" w:eastAsia="Times New Roman" w:hAnsi="Times New Roman" w:cs="Times New Roman"/>
+          <w:b/>
+          <w:sz w:val="18"/>
+          <w:szCs w:val="18"/>
+        </w:rPr>
+      </w:pPr>
+      <w:r>
+        <w:rPr>
+          <w:rFonts w:ascii="Times New Roman" w:eastAsia="Times New Roman" w:hAnsi="Times New Roman" w:cs="Times New Roman"/>
+          <w:b/>
+          <w:sz w:val="18"/>
+          <w:szCs w:val="18"/>
+        </w:rPr>
+        <w:t>TECHNICAL EXPERIENCE</w:t>
+      </w:r>
+    </w:p>
+    <w:p>
+      <w:pPr>
+        <w:rPr>
+          <w:rFonts w:ascii="Times New Roman" w:eastAsia="Times New Roman" w:hAnsi="Times New Roman" w:cs="Times New Roman"/>
+          <w:b/>
+          <w:sz w:val="18"/>
+          <w:szCs w:val="18"/>
+        </w:rPr>
+      </w:pPr>
+      <w:r>
+        <w:rPr>
+          <w:rFonts w:ascii="Times New Roman" w:eastAsia="Times New Roman" w:hAnsi="Times New Roman" w:cs="Times New Roman"/>
+          <w:b/>
+          <w:noProof/>
+          <w:sz w:val="18"/>
+          <w:szCs w:val="18"/>
+        </w:rPr>
+        <mc:AlternateContent>
+          <mc:Choice Requires="wps">
+            <w:drawing>
+              <wp:anchor distT="0" distB="0" distL="114300" distR="114300" simplePos="0" relativeHeight="251659264" behindDoc="0" locked="0" layoutInCell="1" allowOverlap="1" wp14:anchorId="24E5D80A" wp14:editId="34207037">
+                <wp:simplePos x="0" y="0"/>
+                <wp:positionH relativeFrom="column">
+                  <wp:posOffset>-7620</wp:posOffset>
+                </wp:positionH>
+                <wp:positionV relativeFrom="paragraph">
+                  <wp:posOffset>29845</wp:posOffset>
+                </wp:positionV>
+                <wp:extent cx="6522720" cy="22860"/>
+                <wp:effectExtent l="0" t="0" r="30480" b="34290"/>
+                <wp:wrapNone/>
+                <wp:docPr id="1" name="Straight Connector 1"/>
+                <wp:cNvGraphicFramePr/>
+                <a:graphic xmlns:a="http://schemas.openxmlformats.org/drawingml/2006/main">
+                  <a:graphicData uri="http://schemas.microsoft.com/office/word/2010/wordprocessingShape">
+                    <wps:wsp>
+                      <wps:cNvCnPr/>
+                      <wps:spPr>
+                        <a:xfrm flipV="1">
+                          <a:off x="0" y="0"/>
+                          <a:ext cx="6522720" cy="22860"/>
+                        </a:xfrm>
+                        <a:prstGeom prst="line">
+                          <a:avLst/>
+                        </a:prstGeom>
+                        <a:ln>
+                          <a:solidFill>
+                            <a:schemeClr val="tx1"/>
+                          </a:solidFill>
+                        </a:ln>
+                      </wps:spPr>
+                      <wps:style>
+                        <a:lnRef idx="1">
+                          <a:schemeClr val="accent6"/>
+                        </a:lnRef>
+                        <a:fillRef idx="0">
+                          <a:schemeClr val="accent6"/>
+                        </a:fillRef>
+                        <a:effectRef idx="0">
+                          <a:schemeClr val="accent6"/>
+                        </a:effectRef>
+                        <a:fontRef idx="minor">
+                          <a:schemeClr val="tx1"/>
+                        </a:fontRef>
+                      </wps:style>
+                      <wps:bodyPr/>
+                    </wps:wsp>
+                  </a:graphicData>
+                </a:graphic>
+              </wp:anchor>
+            </w:drawing>
+          </mc:Choice>
+          <mc:Fallback>
+            <w:pict>
+              <v:line w14:anchorId="717B7EDB" id="Straight Connector 1" o:spid="_x0000_s1026" style="position:absolute;flip:y;z-index:251659264;visibility:visible;mso-wrap-style:square;mso-wrap-distance-left:9pt;mso-wrap-distance-top:0;mso-wrap-distance-right:9pt;mso-wrap-distance-bottom:0;mso-position-horizontal:absolute;mso-position-horizontal-relative:text;mso-position-vertical:absolute;mso-position-vertical-relative:text" from="-.6pt,2.35pt" to="513pt,4.15pt" o:gfxdata="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" strokecolor="black [3213]"/>
+            </w:pict>
+          </mc:Fallback>
+        </mc:AlternateContent>
+      </w:r>
+    </w:p>
+    <w:p>
+      <w:pPr>
+        <w:rPr>
+          <w:rFonts w:ascii="Times New Roman" w:eastAsia="Times New Roman" w:hAnsi="Times New Roman" w:cs="Times New Roman"/>
+          <w:sz w:val="18"/>
+          <w:szCs w:val="18"/>
+        </w:rPr>
+      </w:pPr>
     </w:p>
     <w:p>
       <w:pPr>
@@ -3242,6 +3376,7 @@
           <w:sz w:val="18"/>
           <w:szCs w:val="18"/>
         </w:rPr>
+        <w:lastRenderedPageBreak/>
         <w:t xml:space="preserve">I made use of the </w:t>
       </w:r>
       <w:r>
@@ -3302,10 +3437,320 @@
       <w:pPr>
         <w:rPr>
           <w:rFonts w:ascii="Times New Roman" w:eastAsia="Times New Roman" w:hAnsi="Times New Roman" w:cs="Times New Roman"/>
+          <w:sz w:val="16"/>
+          <w:szCs w:val="16"/>
+        </w:rPr>
+      </w:pPr>
+    </w:p>
+    <w:p>
+      <w:pPr>
+        <w:pStyle w:val="ListParagraph"/>
+        <w:numPr>
+          <w:ilvl w:val="0"/>
+          <w:numId w:val="3"/>
+        </w:numPr>
+        <w:rPr>
+          <w:rFonts w:ascii="Times New Roman" w:eastAsia="Times New Roman" w:hAnsi="Times New Roman" w:cs="Times New Roman"/>
+          <w:b/>
+          <w:sz w:val="18"/>
+          <w:szCs w:val="18"/>
+        </w:rPr>
+      </w:pPr>
+      <w:r>
+        <w:rPr>
+          <w:rFonts w:ascii="Times New Roman" w:eastAsia="Times New Roman" w:hAnsi="Times New Roman" w:cs="Times New Roman"/>
+          <w:b/>
+          <w:sz w:val="18"/>
+          <w:szCs w:val="18"/>
+        </w:rPr>
+        <w:t>KPMG Virtual Internship Program</w:t>
+      </w:r>
+      <w:r>
+        <w:rPr>
+          <w:rFonts w:ascii="Times New Roman" w:eastAsia="Times New Roman" w:hAnsi="Times New Roman" w:cs="Times New Roman"/>
+          <w:b/>
+          <w:sz w:val="18"/>
+          <w:szCs w:val="18"/>
+        </w:rPr>
+        <w:t xml:space="preserve">: </w:t>
+      </w:r>
+      <w:r>
+        <w:rPr>
+          <w:rFonts w:ascii="Times New Roman" w:eastAsia="Times New Roman" w:hAnsi="Times New Roman" w:cs="Times New Roman"/>
+          <w:sz w:val="18"/>
+          <w:szCs w:val="18"/>
+        </w:rPr>
+        <w:t>this is a virtual  internship where I carry out the duties of a junior data</w:t>
+      </w:r>
+      <w:r>
+        <w:rPr>
+          <w:rFonts w:ascii="Times New Roman" w:eastAsia="Times New Roman" w:hAnsi="Times New Roman" w:cs="Times New Roman"/>
+          <w:sz w:val="18"/>
+          <w:szCs w:val="18"/>
+        </w:rPr>
+        <w:t xml:space="preserve"> analyst/consultant</w:t>
+      </w:r>
+    </w:p>
+    <w:p>
+      <w:pPr>
+        <w:numPr>
+          <w:ilvl w:val="1"/>
+          <w:numId w:val="3"/>
+        </w:numPr>
+        <w:rPr>
+          <w:rFonts w:ascii="Times New Roman" w:eastAsia="Times New Roman" w:hAnsi="Times New Roman" w:cs="Times New Roman"/>
+          <w:sz w:val="18"/>
+          <w:szCs w:val="18"/>
+        </w:rPr>
+      </w:pPr>
+      <w:r>
+        <w:rPr>
+          <w:rFonts w:ascii="Times New Roman" w:eastAsia="Times New Roman" w:hAnsi="Times New Roman" w:cs="Times New Roman"/>
+          <w:sz w:val="18"/>
+          <w:szCs w:val="18"/>
+        </w:rPr>
+        <w:t xml:space="preserve">I made use of  </w:t>
+      </w:r>
+      <w:r>
+        <w:rPr>
+          <w:rFonts w:ascii="Times New Roman" w:eastAsia="Times New Roman" w:hAnsi="Times New Roman" w:cs="Times New Roman"/>
+          <w:sz w:val="18"/>
+          <w:szCs w:val="18"/>
+        </w:rPr>
+        <w:t>Microsoft Word to draft an email for a client on the process to take, flaws in the data provided and inconsistencies</w:t>
+      </w:r>
+      <w:r>
+        <w:rPr>
+          <w:rFonts w:ascii="Times New Roman" w:eastAsia="Times New Roman" w:hAnsi="Times New Roman" w:cs="Times New Roman"/>
           <w:sz w:val="20"/>
           <w:szCs w:val="20"/>
         </w:rPr>
-      </w:pPr>
+        <w:t>.</w:t>
+      </w:r>
+    </w:p>
+    <w:p>
+      <w:pPr>
+        <w:numPr>
+          <w:ilvl w:val="1"/>
+          <w:numId w:val="3"/>
+        </w:numPr>
+        <w:rPr>
+          <w:rFonts w:ascii="Times New Roman" w:eastAsia="Times New Roman" w:hAnsi="Times New Roman" w:cs="Times New Roman"/>
+          <w:sz w:val="18"/>
+          <w:szCs w:val="18"/>
+        </w:rPr>
+      </w:pPr>
+      <w:r>
+        <w:rPr>
+          <w:rFonts w:ascii="Times New Roman" w:eastAsia="Times New Roman" w:hAnsi="Times New Roman" w:cs="Times New Roman"/>
+          <w:sz w:val="18"/>
+          <w:szCs w:val="18"/>
+        </w:rPr>
+        <w:t xml:space="preserve">I made use of </w:t>
+      </w:r>
+      <w:r>
+        <w:rPr>
+          <w:rFonts w:ascii="Times New Roman" w:eastAsia="Times New Roman" w:hAnsi="Times New Roman" w:cs="Times New Roman"/>
+          <w:sz w:val="18"/>
+          <w:szCs w:val="18"/>
+        </w:rPr>
+        <w:t xml:space="preserve">Microsoft Excel for data exploration and cleaning, then Microsoft </w:t>
+      </w:r>
+      <w:proofErr w:type="spellStart"/>
+      <w:r>
+        <w:rPr>
+          <w:rFonts w:ascii="Times New Roman" w:eastAsia="Times New Roman" w:hAnsi="Times New Roman" w:cs="Times New Roman"/>
+          <w:sz w:val="18"/>
+          <w:szCs w:val="18"/>
+        </w:rPr>
+        <w:t>PowerBI</w:t>
+      </w:r>
+      <w:proofErr w:type="spellEnd"/>
+      <w:r>
+        <w:rPr>
+          <w:rFonts w:ascii="Times New Roman" w:eastAsia="Times New Roman" w:hAnsi="Times New Roman" w:cs="Times New Roman"/>
+          <w:sz w:val="18"/>
+          <w:szCs w:val="18"/>
+        </w:rPr>
+        <w:t xml:space="preserve"> for data exploratory analysis(visualization)</w:t>
+      </w:r>
+    </w:p>
+    <w:p>
+      <w:pPr>
+        <w:numPr>
+          <w:ilvl w:val="1"/>
+          <w:numId w:val="3"/>
+        </w:numPr>
+        <w:rPr>
+          <w:rFonts w:ascii="Times New Roman" w:eastAsia="Times New Roman" w:hAnsi="Times New Roman" w:cs="Times New Roman"/>
+          <w:sz w:val="18"/>
+          <w:szCs w:val="18"/>
+        </w:rPr>
+      </w:pPr>
+      <w:r>
+        <w:rPr>
+          <w:rFonts w:ascii="Times New Roman" w:eastAsia="Times New Roman" w:hAnsi="Times New Roman" w:cs="Times New Roman"/>
+          <w:sz w:val="18"/>
+          <w:szCs w:val="18"/>
+        </w:rPr>
+        <w:t>I made use of Microsoft PowerPoint for a slideshow presentation of the process from data exploration to model development and then data presentation</w:t>
+      </w:r>
+    </w:p>
+    <w:p>
+      <w:pPr>
+        <w:numPr>
+          <w:ilvl w:val="1"/>
+          <w:numId w:val="3"/>
+        </w:numPr>
+        <w:rPr>
+          <w:rFonts w:ascii="Times New Roman" w:eastAsia="Times New Roman" w:hAnsi="Times New Roman" w:cs="Times New Roman"/>
+          <w:sz w:val="18"/>
+          <w:szCs w:val="18"/>
+        </w:rPr>
+      </w:pPr>
+      <w:r>
+        <w:rPr>
+          <w:rFonts w:ascii="Times New Roman" w:eastAsia="Times New Roman" w:hAnsi="Times New Roman" w:cs="Times New Roman"/>
+          <w:sz w:val="18"/>
+          <w:szCs w:val="18"/>
+        </w:rPr>
+        <w:t xml:space="preserve">I created a report in Microsoft </w:t>
+      </w:r>
+      <w:proofErr w:type="spellStart"/>
+      <w:r>
+        <w:rPr>
+          <w:rFonts w:ascii="Times New Roman" w:eastAsia="Times New Roman" w:hAnsi="Times New Roman" w:cs="Times New Roman"/>
+          <w:sz w:val="18"/>
+          <w:szCs w:val="18"/>
+        </w:rPr>
+        <w:t>PowerBI</w:t>
+      </w:r>
+      <w:proofErr w:type="spellEnd"/>
+      <w:r>
+        <w:rPr>
+          <w:rFonts w:ascii="Times New Roman" w:eastAsia="Times New Roman" w:hAnsi="Times New Roman" w:cs="Times New Roman"/>
+          <w:sz w:val="18"/>
+          <w:szCs w:val="18"/>
+        </w:rPr>
+        <w:t xml:space="preserve"> to present to the client for explanatory analysis.</w:t>
+      </w:r>
+    </w:p>
+    <w:p>
+      <w:pPr>
+        <w:rPr>
+          <w:rFonts w:ascii="Times New Roman" w:eastAsia="Times New Roman" w:hAnsi="Times New Roman" w:cs="Times New Roman"/>
+          <w:sz w:val="18"/>
+          <w:szCs w:val="18"/>
+        </w:rPr>
+      </w:pPr>
+    </w:p>
+    <w:p>
+      <w:pPr>
+        <w:rPr>
+          <w:rFonts w:ascii="Times New Roman" w:eastAsia="Times New Roman" w:hAnsi="Times New Roman" w:cs="Times New Roman"/>
+          <w:sz w:val="18"/>
+          <w:szCs w:val="18"/>
+        </w:rPr>
+      </w:pPr>
+    </w:p>
+    <w:p>
+      <w:pPr>
+        <w:rPr>
+          <w:rFonts w:ascii="Times New Roman" w:eastAsia="Times New Roman" w:hAnsi="Times New Roman" w:cs="Times New Roman"/>
+          <w:b/>
+          <w:sz w:val="18"/>
+          <w:szCs w:val="18"/>
+        </w:rPr>
+      </w:pPr>
+      <w:r>
+        <w:rPr>
+          <w:rFonts w:ascii="Times New Roman" w:eastAsia="Times New Roman" w:hAnsi="Times New Roman" w:cs="Times New Roman"/>
+          <w:b/>
+          <w:sz w:val="18"/>
+          <w:szCs w:val="18"/>
+        </w:rPr>
+        <w:t>OTHERS</w:t>
+      </w:r>
+    </w:p>
+    <w:p>
+      <w:pPr>
+        <w:rPr>
+          <w:rFonts w:ascii="Times New Roman" w:eastAsia="Times New Roman" w:hAnsi="Times New Roman" w:cs="Times New Roman"/>
+          <w:b/>
+          <w:sz w:val="18"/>
+          <w:szCs w:val="18"/>
+        </w:rPr>
+      </w:pPr>
+      <w:r>
+        <w:rPr>
+          <w:rFonts w:ascii="Times New Roman" w:eastAsia="Times New Roman" w:hAnsi="Times New Roman" w:cs="Times New Roman"/>
+          <w:b/>
+          <w:noProof/>
+          <w:sz w:val="18"/>
+          <w:szCs w:val="18"/>
+        </w:rPr>
+        <mc:AlternateContent>
+          <mc:Choice Requires="wps">
+            <w:drawing>
+              <wp:anchor distT="0" distB="0" distL="114300" distR="114300" simplePos="0" relativeHeight="251660288" behindDoc="0" locked="0" layoutInCell="1" allowOverlap="1" wp14:anchorId="370C6185" wp14:editId="297A1606">
+                <wp:simplePos x="0" y="0"/>
+                <wp:positionH relativeFrom="column">
+                  <wp:posOffset>22860</wp:posOffset>
+                </wp:positionH>
+                <wp:positionV relativeFrom="paragraph">
+                  <wp:posOffset>43815</wp:posOffset>
+                </wp:positionV>
+                <wp:extent cx="6263640" cy="0"/>
+                <wp:effectExtent l="0" t="0" r="0" b="0"/>
+                <wp:wrapNone/>
+                <wp:docPr id="2" name="Straight Connector 2"/>
+                <wp:cNvGraphicFramePr/>
+                <a:graphic xmlns:a="http://schemas.openxmlformats.org/drawingml/2006/main">
+                  <a:graphicData uri="http://schemas.microsoft.com/office/word/2010/wordprocessingShape">
+                    <wps:wsp>
+                      <wps:cNvCnPr/>
+                      <wps:spPr>
+                        <a:xfrm>
+                          <a:off x="0" y="0"/>
+                          <a:ext cx="6263640" cy="0"/>
+                        </a:xfrm>
+                        <a:prstGeom prst="line">
+                          <a:avLst/>
+                        </a:prstGeom>
+                        <a:ln>
+                          <a:solidFill>
+                            <a:schemeClr val="tx1"/>
+                          </a:solidFill>
+                        </a:ln>
+                      </wps:spPr>
+                      <wps:style>
+                        <a:lnRef idx="1">
+                          <a:schemeClr val="accent6"/>
+                        </a:lnRef>
+                        <a:fillRef idx="0">
+                          <a:schemeClr val="accent6"/>
+                        </a:fillRef>
+                        <a:effectRef idx="0">
+                          <a:schemeClr val="accent6"/>
+                        </a:effectRef>
+                        <a:fontRef idx="minor">
+                          <a:schemeClr val="tx1"/>
+                        </a:fontRef>
+                      </wps:style>
+                      <wps:bodyPr/>
+                    </wps:wsp>
+                  </a:graphicData>
+                </a:graphic>
+              </wp:anchor>
+            </w:drawing>
+          </mc:Choice>
+          <mc:Fallback>
+            <w:pict>
+              <v:line w14:anchorId="6FBB9D84" id="Straight Connector 2" o:spid="_x0000_s1026" style="position:absolute;z-index:251660288;visibility:visible;mso-wrap-style:square;mso-wrap-distance-left:9pt;mso-wrap-distance-top:0;mso-wrap-distance-right:9pt;mso-wrap-distance-bottom:0;mso-position-horizontal:absolute;mso-position-horizontal-relative:text;mso-position-vertical:absolute;mso-position-vertical-relative:text" from="1.8pt,3.45pt" to="495pt,3.45pt" o:gfxdata="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" strokecolor="black [3213]"/>
+            </w:pict>
+          </mc:Fallback>
+        </mc:AlternateContent>
+      </w:r>
     </w:p>
     <w:p>
       <w:pPr>
@@ -3336,23 +3781,7 @@
           <w:sz w:val="18"/>
           <w:szCs w:val="18"/>
         </w:rPr>
-        <w:t xml:space="preserve">  OTHER</w:t>
-      </w:r>
-    </w:p>
-    <w:p>
-      <w:pPr>
-        <w:spacing w:line="120" w:lineRule="auto"/>
-        <w:rPr>
-          <w:rFonts w:ascii="Times New Roman" w:eastAsia="Times New Roman" w:hAnsi="Times New Roman" w:cs="Times New Roman"/>
-          <w:b/>
-          <w:sz w:val="18"/>
-          <w:szCs w:val="18"/>
-        </w:rPr>
-      </w:pPr>
-      <w:r>
-        <w:pict w14:anchorId="0E585432">
-          <v:rect id="_x0000_i1026" style="width:0;height:1.5pt" o:hralign="center" o:hrstd="t" o:hr="t" fillcolor="#a0a0a0" stroked="f"/>
-        </w:pict>
+        <w:t xml:space="preserve">  </w:t>
       </w:r>
     </w:p>
     <w:p>
@@ -3375,7 +3804,6 @@
           <w:sz w:val="18"/>
           <w:szCs w:val="18"/>
         </w:rPr>
-        <w:lastRenderedPageBreak/>
         <w:t>Technical Skills:</w:t>
       </w:r>
       <w:r>
@@ -3668,12 +4096,34 @@
               <w:rFonts w:ascii="Times New Roman" w:eastAsia="Times New Roman" w:hAnsi="Times New Roman" w:cs="Times New Roman"/>
             </w:rPr>
           </w:pPr>
+          <w:proofErr w:type="spellStart"/>
           <w:r>
             <w:rPr>
               <w:rFonts w:ascii="Times New Roman" w:eastAsia="Times New Roman" w:hAnsi="Times New Roman" w:cs="Times New Roman"/>
             </w:rPr>
-            <w:t>Sabo, Sagamu</w:t>
+            <w:t>S</w:t>
           </w:r>
+          <w:r>
+            <w:rPr>
+              <w:rFonts w:ascii="Times New Roman" w:eastAsia="Times New Roman" w:hAnsi="Times New Roman" w:cs="Times New Roman"/>
+            </w:rPr>
+            <w:t>angotedo</w:t>
+          </w:r>
+          <w:proofErr w:type="spellEnd"/>
+          <w:r>
+            <w:rPr>
+              <w:rFonts w:ascii="Times New Roman" w:eastAsia="Times New Roman" w:hAnsi="Times New Roman" w:cs="Times New Roman"/>
+            </w:rPr>
+            <w:t xml:space="preserve">, </w:t>
+          </w:r>
+          <w:proofErr w:type="spellStart"/>
+          <w:r>
+            <w:rPr>
+              <w:rFonts w:ascii="Times New Roman" w:eastAsia="Times New Roman" w:hAnsi="Times New Roman" w:cs="Times New Roman"/>
+            </w:rPr>
+            <w:t>Ajah</w:t>
+          </w:r>
+          <w:proofErr w:type="spellEnd"/>
         </w:p>
         <w:p>
           <w:pPr>
@@ -3695,7 +4145,13 @@
             <w:rPr>
               <w:rFonts w:ascii="Times New Roman" w:eastAsia="Times New Roman" w:hAnsi="Times New Roman" w:cs="Times New Roman"/>
             </w:rPr>
-            <w:t>Ogun, Nigeria</w:t>
+            <w:t>Lagos</w:t>
+          </w:r>
+          <w:r>
+            <w:rPr>
+              <w:rFonts w:ascii="Times New Roman" w:eastAsia="Times New Roman" w:hAnsi="Times New Roman" w:cs="Times New Roman"/>
+            </w:rPr>
+            <w:t>, Nigeria</w:t>
           </w:r>
         </w:p>
       </w:tc>
@@ -3724,6 +4180,7 @@
             <w:jc w:val="center"/>
             <w:rPr>
               <w:rFonts w:ascii="Times New Roman" w:eastAsia="Times New Roman" w:hAnsi="Times New Roman" w:cs="Times New Roman"/>
+              <w:color w:val="000000" w:themeColor="text1"/>
               <w:sz w:val="30"/>
               <w:szCs w:val="30"/>
             </w:rPr>
@@ -3731,6 +4188,7 @@
           <w:r>
             <w:rPr>
               <w:rFonts w:ascii="Times New Roman" w:eastAsia="Times New Roman" w:hAnsi="Times New Roman" w:cs="Times New Roman"/>
+              <w:color w:val="000000" w:themeColor="text1"/>
               <w:sz w:val="30"/>
               <w:szCs w:val="30"/>
             </w:rPr>
@@ -3751,15 +4209,11 @@
             <w:jc w:val="center"/>
             <w:rPr>
               <w:rFonts w:ascii="Times New Roman" w:eastAsia="Times New Roman" w:hAnsi="Times New Roman" w:cs="Times New Roman"/>
-              <w:sz w:val="38"/>
-              <w:szCs w:val="38"/>
+              <w:color w:val="000000" w:themeColor="text1"/>
+              <w:sz w:val="30"/>
+              <w:szCs w:val="30"/>
             </w:rPr>
           </w:pPr>
-          <w:r>
-            <w:pict w14:anchorId="554D9B55">
-              <v:rect id="_x0000_i1027" style="width:0;height:1.5pt" o:hralign="center" o:hrstd="t" o:hr="t" fillcolor="#a0a0a0" stroked="f"/>
-            </w:pict>
-          </w:r>
         </w:p>
         <w:p>
           <w:pPr>
@@ -3775,6 +4229,7 @@
             <w:jc w:val="center"/>
             <w:rPr>
               <w:rFonts w:ascii="Times New Roman" w:eastAsia="Times New Roman" w:hAnsi="Times New Roman" w:cs="Times New Roman"/>
+              <w:color w:val="000000" w:themeColor="text1"/>
               <w:sz w:val="28"/>
               <w:szCs w:val="28"/>
             </w:rPr>
@@ -3782,6 +4237,7 @@
           <w:r>
             <w:rPr>
               <w:rFonts w:ascii="Times New Roman" w:eastAsia="Times New Roman" w:hAnsi="Times New Roman" w:cs="Times New Roman"/>
+              <w:color w:val="000000" w:themeColor="text1"/>
               <w:sz w:val="32"/>
               <w:szCs w:val="32"/>
             </w:rPr>
@@ -3892,6 +4348,8 @@
             <w:jc w:val="right"/>
             <w:rPr>
               <w:rFonts w:ascii="Times New Roman" w:eastAsia="Times New Roman" w:hAnsi="Times New Roman" w:cs="Times New Roman"/>
+              <w:color w:val="1155CC"/>
+              <w:u w:val="single"/>
             </w:rPr>
           </w:pPr>
           <w:hyperlink r:id="rId3">
@@ -3902,6 +4360,58 @@
                 <w:u w:val="single"/>
               </w:rPr>
               <w:t>https://www.linkedin.com/in/emmanuel-oyemade-623038156/</w:t>
+            </w:r>
+          </w:hyperlink>
+        </w:p>
+        <w:p>
+          <w:pPr>
+            <w:widowControl w:val="0"/>
+            <w:pBdr>
+              <w:top w:val="nil"/>
+              <w:left w:val="nil"/>
+              <w:bottom w:val="nil"/>
+              <w:right w:val="nil"/>
+              <w:between w:val="nil"/>
+            </w:pBdr>
+            <w:spacing w:line="240" w:lineRule="auto"/>
+            <w:jc w:val="right"/>
+            <w:rPr>
+              <w:rFonts w:ascii="Times New Roman" w:eastAsia="Times New Roman" w:hAnsi="Times New Roman" w:cs="Times New Roman"/>
+            </w:rPr>
+          </w:pPr>
+          <w:hyperlink r:id="rId4" w:history="1">
+            <w:r>
+              <w:rPr>
+                <w:rStyle w:val="Hyperlink"/>
+                <w:rFonts w:ascii="Times New Roman" w:eastAsia="Times New Roman" w:hAnsi="Times New Roman" w:cs="Times New Roman"/>
+              </w:rPr>
+              <w:t>personal portfolio</w:t>
+            </w:r>
+          </w:hyperlink>
+        </w:p>
+        <w:p>
+          <w:pPr>
+            <w:widowControl w:val="0"/>
+            <w:pBdr>
+              <w:top w:val="nil"/>
+              <w:left w:val="nil"/>
+              <w:bottom w:val="nil"/>
+              <w:right w:val="nil"/>
+              <w:between w:val="nil"/>
+            </w:pBdr>
+            <w:spacing w:line="240" w:lineRule="auto"/>
+            <w:jc w:val="right"/>
+            <w:rPr>
+              <w:rFonts w:ascii="Times New Roman" w:eastAsia="Times New Roman" w:hAnsi="Times New Roman" w:cs="Times New Roman"/>
+            </w:rPr>
+          </w:pPr>
+          <w:hyperlink r:id="rId5" w:history="1">
+            <w:r>
+              <w:rPr>
+                <w:rStyle w:val="Hyperlink"/>
+                <w:rFonts w:ascii="Times New Roman" w:eastAsia="Times New Roman" w:hAnsi="Times New Roman" w:cs="Times New Roman"/>
+              </w:rPr>
+              <w:t>personal blog</w:t>
             </w:r>
           </w:hyperlink>
         </w:p>
@@ -5554,6 +6064,40 @@
     <w:uiPriority w:val="99"/>
     <w:rsid w:val="00356277"/>
   </w:style>
+  <w:style w:type="paragraph" w:styleId="ListParagraph">
+    <w:name w:val="List Paragraph"/>
+    <w:basedOn w:val="Normal"/>
+    <w:uiPriority w:val="34"/>
+    <w:qFormat/>
+    <w:rsid w:val="00A23756"/>
+    <w:pPr>
+      <w:ind w:left="720"/>
+      <w:contextualSpacing/>
+    </w:pPr>
+  </w:style>
+  <w:style w:type="character" w:styleId="Hyperlink">
+    <w:name w:val="Hyperlink"/>
+    <w:basedOn w:val="DefaultParagraphFont"/>
+    <w:uiPriority w:val="99"/>
+    <w:unhideWhenUsed/>
+    <w:rsid w:val="00F42511"/>
+    <w:rPr>
+      <w:color w:val="0000FF" w:themeColor="hyperlink"/>
+      <w:u w:val="single"/>
+    </w:rPr>
+  </w:style>
+  <w:style w:type="character" w:styleId="UnresolvedMention">
+    <w:name w:val="Unresolved Mention"/>
+    <w:basedOn w:val="DefaultParagraphFont"/>
+    <w:uiPriority w:val="99"/>
+    <w:semiHidden/>
+    <w:unhideWhenUsed/>
+    <w:rsid w:val="00F42511"/>
+    <w:rPr>
+      <w:color w:val="605E5C"/>
+      <w:shd w:val="clear" w:color="auto" w:fill="E1DFDD"/>
+    </w:rPr>
+  </w:style>
 </w:styles>
 </file>
 

</xml_diff>